<commit_message>
replacement in tables added
</commit_message>
<xml_diff>
--- a/ce2145cc-3071-4ca3-b9a9-6b5aac9eb22a.docx
+++ b/ce2145cc-3071-4ca3-b9a9-6b5aac9eb22a.docx
@@ -17,27 +17,143 @@
           <w:rFonts w:ascii="Times New Roman" w:hAnsi="Times New Roman" w:cs="Times New Roman"/>
           <w:b/>
           <w:bCs/>
+        </w:rPr>
+        <w:t>${</w:t>
+      </w:r>
+      <w:proofErr w:type="spellStart"/>
+      <w:r>
+        <w:rPr>
+          <w:rFonts w:ascii="Times New Roman" w:hAnsi="Times New Roman" w:cs="Times New Roman"/>
+          <w:b/>
+          <w:bCs/>
+        </w:rPr>
+        <w:t>companyName</w:t>
+      </w:r>
+      <w:proofErr w:type="spellEnd"/>
+      <w:r>
+        <w:rPr>
+          <w:rFonts w:ascii="Times New Roman" w:hAnsi="Times New Roman" w:cs="Times New Roman"/>
+          <w:b/>
+          <w:bCs/>
+        </w:rPr>
+        <w:t>}</w:t>
+      </w:r>
+    </w:p>
+    <w:p>
+      <w:pPr>
+        <w:spacing w:after="240" w:line="300" w:lineRule="atLeast"/>
+        <w:jc w:val="center"/>
+        <w:rPr>
+          <w:rFonts w:ascii="Times New Roman" w:hAnsi="Times New Roman" w:cs="Times New Roman"/>
+          <w:b/>
+          <w:bCs/>
+        </w:rPr>
+      </w:pPr>
+      <w:r>
+        <w:rPr>
+          <w:rFonts w:ascii="Times New Roman" w:hAnsi="Times New Roman" w:cs="Times New Roman"/>
+          <w:b/>
+          <w:bCs/>
+        </w:rPr>
+        <w:t>(a Delaware Limited Liability Company)</w:t>
+      </w:r>
+    </w:p>
+    <w:p>
+      <w:pPr>
+        <w:spacing w:after="240" w:line="300" w:lineRule="atLeast"/>
+        <w:jc w:val="center"/>
+        <w:rPr>
+          <w:rFonts w:ascii="Times New Roman" w:hAnsi="Times New Roman" w:cs="Times New Roman"/>
+          <w:b/>
+          <w:bCs/>
+        </w:rPr>
+      </w:pPr>
+      <w:r>
+        <w:rPr>
+          <w:rFonts w:ascii="Times New Roman" w:hAnsi="Times New Roman" w:cs="Times New Roman"/>
+          <w:b/>
+          <w:bCs/>
+        </w:rPr>
+        <w:t>Non-Managing Membership Interests (“Membership Interests”</w:t>
+      </w:r>
+      <w:r>
+        <w:rPr>
+          <w:rFonts w:ascii="Times New Roman" w:hAnsi="Times New Roman" w:cs="Times New Roman"/>
+          <w:b/>
+          <w:bCs/>
+        </w:rPr>
+        <w:t>)</w:t>
+      </w:r>
+    </w:p>
+    <w:p>
+      <w:pPr>
+        <w:spacing w:after="240" w:line="300" w:lineRule="atLeast"/>
+        <w:jc w:val="center"/>
+        <w:rPr>
+          <w:rFonts w:ascii="Times New Roman" w:hAnsi="Times New Roman" w:cs="Times New Roman"/>
+        </w:rPr>
+      </w:pPr>
+      <w:r>
+        <w:rPr>
+          <w:rFonts w:ascii="Times New Roman" w:hAnsi="Times New Roman" w:cs="Times New Roman"/>
+        </w:rPr>
+        <w:br/>
+      </w:r>
+      <w:r>
+        <w:rPr>
+          <w:rFonts w:ascii="Times New Roman" w:hAnsi="Times New Roman" w:cs="Times New Roman"/>
           <w:highlight w:val="yellow"/>
         </w:rPr>
-        <w:t xml:space="preserve">ARCTIC </w:t>
-      </w:r>
-      <w:r>
-        <w:rPr>
-          <w:rFonts w:ascii="Times New Roman" w:hAnsi="Times New Roman" w:cs="Times New Roman"/>
-          <w:b/>
-          <w:bCs/>
+        <w:t>January</w:t>
+      </w:r>
+      <w:r>
+        <w:rPr>
+          <w:rFonts w:ascii="Times New Roman" w:hAnsi="Times New Roman" w:cs="Times New Roman"/>
           <w:highlight w:val="yellow"/>
         </w:rPr>
-        <w:t>EQUITY II</w:t>
-      </w:r>
-      <w:r>
-        <w:rPr>
-          <w:rFonts w:ascii="Times New Roman" w:hAnsi="Times New Roman" w:cs="Times New Roman"/>
-          <w:b/>
-          <w:bCs/>
+        <w:t xml:space="preserve"> </w:t>
+      </w:r>
+      <w:r>
+        <w:rPr>
+          <w:rFonts w:ascii="Times New Roman" w:hAnsi="Times New Roman" w:cs="Times New Roman"/>
           <w:highlight w:val="yellow"/>
         </w:rPr>
-        <w:t>, LLC</w:t>
+        <w:t>2</w:t>
+      </w:r>
+      <w:r>
+        <w:rPr>
+          <w:rFonts w:ascii="Times New Roman" w:hAnsi="Times New Roman" w:cs="Times New Roman"/>
+          <w:highlight w:val="yellow"/>
+        </w:rPr>
+        <w:t>7</w:t>
+      </w:r>
+      <w:r>
+        <w:rPr>
+          <w:rFonts w:ascii="Times New Roman" w:hAnsi="Times New Roman" w:cs="Times New Roman"/>
+          <w:highlight w:val="yellow"/>
+        </w:rPr>
+        <w:t>th</w:t>
+      </w:r>
+      <w:r>
+        <w:rPr>
+          <w:rFonts w:ascii="Times New Roman" w:hAnsi="Times New Roman" w:cs="Times New Roman"/>
+          <w:highlight w:val="yellow"/>
+        </w:rPr>
+        <w:t>, 20</w:t>
+      </w:r>
+      <w:r>
+        <w:rPr>
+          <w:rFonts w:ascii="Times New Roman" w:hAnsi="Times New Roman" w:cs="Times New Roman"/>
+          <w:highlight w:val="yellow"/>
+        </w:rPr>
+        <w:t>2</w:t>
+      </w:r>
+      <w:r>
+        <w:rPr>
+          <w:rFonts w:ascii="Times New Roman" w:hAnsi="Times New Roman" w:cs="Times New Roman"/>
+          <w:highlight w:val="yellow"/>
+        </w:rPr>
+        <w:t>2</w:t>
       </w:r>
     </w:p>
     <w:p>
@@ -53,157 +169,69 @@
       <w:r>
         <w:rPr>
           <w:rFonts w:ascii="Times New Roman" w:hAnsi="Times New Roman" w:cs="Times New Roman"/>
-          <w:b/>
-          <w:bCs/>
-        </w:rPr>
-        <w:t>(a Delaware Limited Liability Company)</w:t>
-      </w:r>
-    </w:p>
-    <w:p>
-      <w:pPr>
-        <w:spacing w:after="240" w:line="300" w:lineRule="atLeast"/>
-        <w:jc w:val="center"/>
-        <w:rPr>
-          <w:rFonts w:ascii="Times New Roman" w:hAnsi="Times New Roman" w:cs="Times New Roman"/>
-          <w:b/>
-          <w:bCs/>
-        </w:rPr>
-      </w:pPr>
-      <w:r>
-        <w:rPr>
-          <w:rFonts w:ascii="Times New Roman" w:hAnsi="Times New Roman" w:cs="Times New Roman"/>
-          <w:b/>
-          <w:bCs/>
-        </w:rPr>
-        <w:t>Non-Managing Membership Interests (“Membership Interests”</w:t>
-      </w:r>
-      <w:r>
-        <w:rPr>
-          <w:rFonts w:ascii="Times New Roman" w:hAnsi="Times New Roman" w:cs="Times New Roman"/>
-          <w:b/>
-          <w:bCs/>
-        </w:rPr>
-        <w:t>)</w:t>
-      </w:r>
-    </w:p>
-    <w:p>
-      <w:pPr>
-        <w:spacing w:after="240" w:line="300" w:lineRule="atLeast"/>
-        <w:jc w:val="center"/>
-        <w:rPr>
-          <w:rFonts w:ascii="Times New Roman" w:hAnsi="Times New Roman" w:cs="Times New Roman"/>
-        </w:rPr>
-      </w:pPr>
-      <w:r>
-        <w:rPr>
-          <w:rFonts w:ascii="Times New Roman" w:hAnsi="Times New Roman" w:cs="Times New Roman"/>
-        </w:rPr>
-        <w:br/>
-      </w:r>
-      <w:r>
-        <w:rPr>
-          <w:rFonts w:ascii="Times New Roman" w:hAnsi="Times New Roman" w:cs="Times New Roman"/>
-          <w:highlight w:val="yellow"/>
-        </w:rPr>
-        <w:t>January</w:t>
-      </w:r>
-      <w:r>
-        <w:rPr>
-          <w:rFonts w:ascii="Times New Roman" w:hAnsi="Times New Roman" w:cs="Times New Roman"/>
-          <w:highlight w:val="yellow"/>
+        </w:rPr>
+        <w:t xml:space="preserve">THIS PRIVATE PLACEMENT MEMORANDUM DESCRIBES THE OFFERING (THE </w:t>
+      </w:r>
+      <w:r>
+        <w:rPr>
+          <w:rFonts w:ascii="Times New Roman" w:hAnsi="Times New Roman" w:cs="Times New Roman"/>
+          <w:b/>
+          <w:bCs/>
+        </w:rPr>
+        <w:t>“OFFERING”</w:t>
+      </w:r>
+      <w:r>
+        <w:rPr>
+          <w:rFonts w:ascii="Times New Roman" w:hAnsi="Times New Roman" w:cs="Times New Roman"/>
+        </w:rPr>
+        <w:t>) OF NON-MANAGING MEMBERSHIP INTERESTS IN</w:t>
+      </w:r>
+      <w:r>
+        <w:rPr>
+          <w:rFonts w:ascii="Times New Roman" w:hAnsi="Times New Roman" w:cs="Times New Roman"/>
         </w:rPr>
         <w:t xml:space="preserve"> </w:t>
       </w:r>
       <w:r>
         <w:rPr>
           <w:rFonts w:ascii="Times New Roman" w:hAnsi="Times New Roman" w:cs="Times New Roman"/>
-          <w:highlight w:val="yellow"/>
-        </w:rPr>
-        <w:t>2</w:t>
-      </w:r>
-      <w:r>
-        <w:rPr>
-          <w:rFonts w:ascii="Times New Roman" w:hAnsi="Times New Roman" w:cs="Times New Roman"/>
-          <w:highlight w:val="yellow"/>
-        </w:rPr>
-        <w:t>7</w:t>
-      </w:r>
-      <w:r>
-        <w:rPr>
-          <w:rFonts w:ascii="Times New Roman" w:hAnsi="Times New Roman" w:cs="Times New Roman"/>
-          <w:highlight w:val="yellow"/>
-        </w:rPr>
-        <w:t>th</w:t>
-      </w:r>
-      <w:r>
-        <w:rPr>
-          <w:rFonts w:ascii="Times New Roman" w:hAnsi="Times New Roman" w:cs="Times New Roman"/>
-          <w:highlight w:val="yellow"/>
-        </w:rPr>
-        <w:t>, 20</w:t>
-      </w:r>
-      <w:r>
-        <w:rPr>
-          <w:rFonts w:ascii="Times New Roman" w:hAnsi="Times New Roman" w:cs="Times New Roman"/>
-          <w:highlight w:val="yellow"/>
-        </w:rPr>
-        <w:t>2</w:t>
-      </w:r>
-      <w:r>
-        <w:rPr>
-          <w:rFonts w:ascii="Times New Roman" w:hAnsi="Times New Roman" w:cs="Times New Roman"/>
-          <w:highlight w:val="yellow"/>
-        </w:rPr>
-        <w:t>2</w:t>
-      </w:r>
-    </w:p>
-    <w:p>
-      <w:pPr>
-        <w:spacing w:after="240" w:line="300" w:lineRule="atLeast"/>
-        <w:jc w:val="both"/>
-        <w:rPr>
-          <w:rFonts w:ascii="Times New Roman" w:hAnsi="Times New Roman" w:cs="Times New Roman"/>
-        </w:rPr>
-      </w:pPr>
-      <w:r>
-        <w:rPr>
-          <w:rFonts w:ascii="Times New Roman" w:hAnsi="Times New Roman" w:cs="Times New Roman"/>
-        </w:rPr>
-        <w:t xml:space="preserve">THIS PRIVATE PLACEMENT MEMORANDUM DESCRIBES THE OFFERING (THE </w:t>
-      </w:r>
-      <w:r>
-        <w:rPr>
-          <w:rFonts w:ascii="Times New Roman" w:hAnsi="Times New Roman" w:cs="Times New Roman"/>
-          <w:b/>
-          <w:bCs/>
-        </w:rPr>
-        <w:t>“OFFERING”</w:t>
-      </w:r>
-      <w:r>
-        <w:rPr>
-          <w:rFonts w:ascii="Times New Roman" w:hAnsi="Times New Roman" w:cs="Times New Roman"/>
-        </w:rPr>
-        <w:t xml:space="preserve">) OF NON-MANAGING MEMBERSHIP INTERESTS IN </w:t>
-      </w:r>
-      <w:r>
-        <w:rPr>
-          <w:rFonts w:ascii="Times New Roman" w:hAnsi="Times New Roman" w:cs="Times New Roman"/>
-          <w:highlight w:val="yellow"/>
-        </w:rPr>
-        <w:t xml:space="preserve">ARCTIC </w:t>
-      </w:r>
-      <w:r>
-        <w:rPr>
-          <w:rFonts w:ascii="Times New Roman" w:hAnsi="Times New Roman" w:cs="Times New Roman"/>
-          <w:highlight w:val="yellow"/>
-        </w:rPr>
-        <w:t>EQUITY II</w:t>
-      </w:r>
-      <w:r>
-        <w:rPr>
-          <w:rFonts w:ascii="Times New Roman" w:hAnsi="Times New Roman" w:cs="Times New Roman"/>
-        </w:rPr>
-        <w:t xml:space="preserve">, LLC (THE </w:t>
+          <w:b/>
+          <w:bCs/>
+        </w:rPr>
+        <w:t>${</w:t>
+      </w:r>
+      <w:proofErr w:type="spellStart"/>
+      <w:r>
+        <w:rPr>
+          <w:rFonts w:ascii="Times New Roman" w:hAnsi="Times New Roman" w:cs="Times New Roman"/>
+          <w:b/>
+          <w:bCs/>
+        </w:rPr>
+        <w:t>companyName</w:t>
+      </w:r>
+      <w:proofErr w:type="spellEnd"/>
+      <w:r>
+        <w:rPr>
+          <w:rFonts w:ascii="Times New Roman" w:hAnsi="Times New Roman" w:cs="Times New Roman"/>
+          <w:b/>
+          <w:bCs/>
+        </w:rPr>
+        <w:t>}</w:t>
+      </w:r>
+    </w:p>
+    <w:p>
+      <w:pPr>
+        <w:spacing w:after="240" w:line="300" w:lineRule="atLeast"/>
+        <w:jc w:val="both"/>
+        <w:rPr>
+          <w:rFonts w:ascii="Times New Roman" w:hAnsi="Times New Roman" w:cs="Times New Roman"/>
+        </w:rPr>
+      </w:pPr>
+      <w:r>
+        <w:rPr>
+          <w:rFonts w:ascii="Times New Roman" w:hAnsi="Times New Roman" w:cs="Times New Roman"/>
+        </w:rPr>
+        <w:t xml:space="preserve"> (THE </w:t>
       </w:r>
       <w:r>
         <w:rPr>
@@ -646,14 +674,14 @@
         <w:rPr>
           <w:rFonts w:ascii="Times New Roman" w:hAnsi="Times New Roman" w:cs="Times New Roman"/>
         </w:rPr>
-        <w:t xml:space="preserve">IN ADDITION, THE FUND’S INVESTMENT IN THE TARGET COMPANY SECURITIES INVOLVES RISK, INCLUDING THE </w:t>
+        <w:t xml:space="preserve">IN ADDITION, THE FUND’S INVESTMENT IN THE TARGET COMPANY SECURITIES INVOLVES RISK, INCLUDING THE RISK OF THE FUND’S ENTIRE </w:t>
       </w:r>
       <w:r>
         <w:rPr>
           <w:rFonts w:ascii="Times New Roman" w:hAnsi="Times New Roman" w:cs="Times New Roman"/>
         </w:rPr>
         <w:lastRenderedPageBreak/>
-        <w:t xml:space="preserve">RISK OF THE FUND’S ENTIRE INVESTMENT. </w:t>
+        <w:t xml:space="preserve">INVESTMENT. </w:t>
       </w:r>
       <w:r>
         <w:rPr>
@@ -1841,14 +1869,14 @@
         <w:rPr>
           <w:rFonts w:ascii="Times New Roman" w:hAnsi="Times New Roman" w:cs="Times New Roman"/>
         </w:rPr>
-        <w:t xml:space="preserve"> should be approved by the </w:t>
+        <w:t xml:space="preserve"> should be approved by the Majority-In-</w:t>
       </w:r>
       <w:r>
         <w:rPr>
           <w:rFonts w:ascii="Times New Roman" w:hAnsi="Times New Roman" w:cs="Times New Roman"/>
         </w:rPr>
         <w:lastRenderedPageBreak/>
-        <w:t xml:space="preserve">Majority-In-Interest. </w:t>
+        <w:t xml:space="preserve">Interest. </w:t>
       </w:r>
     </w:p>
     <w:p>
@@ -2311,26 +2339,26 @@
         <w:rPr>
           <w:rFonts w:ascii="Times New Roman" w:hAnsi="Times New Roman" w:cs="Times New Roman"/>
         </w:rPr>
-        <w:t xml:space="preserve">) the  terms of the Drag-Along Transaction and the third-party purchaser shall be approved by the Manager; (ii) the Majority-In-Interest shall approve or Consent to the Drag-Along </w:t>
+        <w:t xml:space="preserve">) the  terms of the Drag-Along Transaction and the third-party purchaser shall be approved by the Manager; (ii) the Majority-In-Interest shall approve or Consent to the Drag-Along Transaction; and (ii) as a result of the Drag-Along Transaction, the Dragged Members shall receive investment returns in amount not less than the </w:t>
+      </w:r>
+      <w:r>
+        <w:rPr>
+          <w:rFonts w:ascii="Times New Roman" w:hAnsi="Times New Roman" w:cs="Times New Roman"/>
+        </w:rPr>
+        <w:t>10</w:t>
+      </w:r>
+      <w:r>
+        <w:rPr>
+          <w:rFonts w:ascii="Times New Roman" w:hAnsi="Times New Roman" w:cs="Times New Roman"/>
+        </w:rPr>
+        <w:t xml:space="preserve">% </w:t>
       </w:r>
       <w:r>
         <w:rPr>
           <w:rFonts w:ascii="Times New Roman" w:hAnsi="Times New Roman" w:cs="Times New Roman"/>
         </w:rPr>
         <w:lastRenderedPageBreak/>
-        <w:t xml:space="preserve">Transaction; and (ii) as a result of the Drag-Along Transaction, the Dragged Members shall receive investment returns in amount not less than the </w:t>
-      </w:r>
-      <w:r>
-        <w:rPr>
-          <w:rFonts w:ascii="Times New Roman" w:hAnsi="Times New Roman" w:cs="Times New Roman"/>
-        </w:rPr>
-        <w:t>10</w:t>
-      </w:r>
-      <w:r>
-        <w:rPr>
-          <w:rFonts w:ascii="Times New Roman" w:hAnsi="Times New Roman" w:cs="Times New Roman"/>
-        </w:rPr>
-        <w:t>% net annual investment return on their Capital Contributions</w:t>
+        <w:t>net annual investment return on their Capital Contributions</w:t>
       </w:r>
       <w:r>
         <w:rPr>
@@ -2437,16 +2465,8 @@
           <w:rFonts w:ascii="Times New Roman" w:hAnsi="Times New Roman" w:cs="Times New Roman"/>
         </w:rPr>
         <w:tab/>
-        <w:t xml:space="preserve">any merger, reorganization, consolidation, dissolution or similar restructuring of the </w:t>
-      </w:r>
-      <w:proofErr w:type="gramStart"/>
-      <w:r>
-        <w:rPr>
-          <w:rFonts w:ascii="Times New Roman" w:hAnsi="Times New Roman" w:cs="Times New Roman"/>
-        </w:rPr>
-        <w:t>Fund;</w:t>
-      </w:r>
-      <w:proofErr w:type="gramEnd"/>
+        <w:t>any merger, reorganization, consolidation, dissolution or similar restructuring of the Fund;</w:t>
+      </w:r>
     </w:p>
     <w:p>
       <w:pPr>
@@ -2468,16 +2488,8 @@
           <w:rFonts w:ascii="Times New Roman" w:hAnsi="Times New Roman" w:cs="Times New Roman"/>
         </w:rPr>
         <w:tab/>
-        <w:t xml:space="preserve">approval of the Drag-Along </w:t>
-      </w:r>
-      <w:proofErr w:type="gramStart"/>
-      <w:r>
-        <w:rPr>
-          <w:rFonts w:ascii="Times New Roman" w:hAnsi="Times New Roman" w:cs="Times New Roman"/>
-        </w:rPr>
-        <w:t>Transaction;</w:t>
-      </w:r>
-      <w:proofErr w:type="gramEnd"/>
+        <w:t>approval of the Drag-Along Transaction;</w:t>
+      </w:r>
     </w:p>
     <w:p>
       <w:pPr>
@@ -2499,16 +2511,8 @@
           <w:rFonts w:ascii="Times New Roman" w:hAnsi="Times New Roman" w:cs="Times New Roman"/>
         </w:rPr>
         <w:tab/>
-        <w:t xml:space="preserve">amendment of the Operating Agreement as specified in Article IX the Operating </w:t>
-      </w:r>
-      <w:proofErr w:type="gramStart"/>
-      <w:r>
-        <w:rPr>
-          <w:rFonts w:ascii="Times New Roman" w:hAnsi="Times New Roman" w:cs="Times New Roman"/>
-        </w:rPr>
-        <w:t>Agreement;</w:t>
-      </w:r>
-      <w:proofErr w:type="gramEnd"/>
+        <w:t>amendment of the Operating Agreement as specified in Article IX the Operating Agreement;</w:t>
+      </w:r>
     </w:p>
     <w:p>
       <w:pPr>
@@ -2530,16 +2534,8 @@
           <w:rFonts w:ascii="Times New Roman" w:hAnsi="Times New Roman" w:cs="Times New Roman"/>
         </w:rPr>
         <w:tab/>
-        <w:t>appointment of a Liquidating Trustee(s</w:t>
-      </w:r>
-      <w:proofErr w:type="gramStart"/>
-      <w:r>
-        <w:rPr>
-          <w:rFonts w:ascii="Times New Roman" w:hAnsi="Times New Roman" w:cs="Times New Roman"/>
-        </w:rPr>
-        <w:t>);</w:t>
-      </w:r>
-      <w:proofErr w:type="gramEnd"/>
+        <w:t>appointment of a Liquidating Trustee(s);</w:t>
+      </w:r>
     </w:p>
     <w:p>
       <w:pPr>
@@ -2561,16 +2557,8 @@
           <w:rFonts w:ascii="Times New Roman" w:hAnsi="Times New Roman" w:cs="Times New Roman"/>
         </w:rPr>
         <w:tab/>
-        <w:t xml:space="preserve">appointment of a successor </w:t>
-      </w:r>
-      <w:proofErr w:type="gramStart"/>
-      <w:r>
-        <w:rPr>
-          <w:rFonts w:ascii="Times New Roman" w:hAnsi="Times New Roman" w:cs="Times New Roman"/>
-        </w:rPr>
-        <w:t>Manager;</w:t>
-      </w:r>
-      <w:proofErr w:type="gramEnd"/>
+        <w:t>appointment of a successor Manager;</w:t>
+      </w:r>
     </w:p>
     <w:p>
       <w:pPr>
@@ -2598,16 +2586,8 @@
           <w:rFonts w:ascii="Times New Roman" w:hAnsi="Times New Roman" w:cs="Times New Roman"/>
         </w:rPr>
         <w:tab/>
-        <w:t xml:space="preserve">any loan by the Fund to any Person, or any guaranty by the Fund of any other Person’s </w:t>
-      </w:r>
-      <w:proofErr w:type="gramStart"/>
-      <w:r>
-        <w:rPr>
-          <w:rFonts w:ascii="Times New Roman" w:hAnsi="Times New Roman" w:cs="Times New Roman"/>
-        </w:rPr>
-        <w:t>obligations;</w:t>
-      </w:r>
-      <w:proofErr w:type="gramEnd"/>
+        <w:t>any loan by the Fund to any Person, or any guaranty by the Fund of any other Person’s obligations;</w:t>
+      </w:r>
     </w:p>
     <w:p>
       <w:pPr>
@@ -2688,41 +2668,35 @@
         <w:rPr>
           <w:rFonts w:ascii="Times New Roman" w:hAnsi="Times New Roman" w:cs="Times New Roman"/>
         </w:rPr>
-        <w:t xml:space="preserve">) a balance sheet; (ii) a statement of income and expenses; (iii) a statement of changes in </w:t>
-      </w:r>
+        <w:t xml:space="preserve">) a balance sheet; (ii) a statement of income and expenses; (iii) a statement of changes in the Members’ capital accounts; (iv) a report of the activities of the Fund during such period; and (v) all necessary income tax information. Unless otherwise determined by the Manager, annual financial statements will be audited, at the </w:t>
+      </w:r>
+      <w:r>
+        <w:rPr>
+          <w:rFonts w:ascii="Times New Roman" w:hAnsi="Times New Roman" w:cs="Times New Roman"/>
+        </w:rPr>
+        <w:t>Fund</w:t>
+      </w:r>
+      <w:r>
+        <w:rPr>
+          <w:rFonts w:ascii="Times New Roman" w:hAnsi="Times New Roman" w:cs="Times New Roman"/>
+        </w:rPr>
+        <w:t>’s expense.</w:t>
+      </w:r>
+    </w:p>
+    <w:p>
+      <w:pPr>
+        <w:spacing w:after="240" w:line="300" w:lineRule="atLeast"/>
+        <w:ind w:left="3600" w:hanging="3600"/>
+        <w:jc w:val="both"/>
+        <w:rPr>
+          <w:rFonts w:ascii="Times New Roman" w:hAnsi="Times New Roman" w:cs="Times New Roman"/>
+        </w:rPr>
+      </w:pPr>
       <w:r>
         <w:rPr>
           <w:rFonts w:ascii="Times New Roman" w:hAnsi="Times New Roman" w:cs="Times New Roman"/>
         </w:rPr>
         <w:lastRenderedPageBreak/>
-        <w:t xml:space="preserve">the Members’ capital accounts; (iv) a report of the activities of the Fund during such period; and (v) all necessary income tax information. Unless otherwise determined by the Manager, annual financial statements will be audited, at the </w:t>
-      </w:r>
-      <w:r>
-        <w:rPr>
-          <w:rFonts w:ascii="Times New Roman" w:hAnsi="Times New Roman" w:cs="Times New Roman"/>
-        </w:rPr>
-        <w:t>Fund</w:t>
-      </w:r>
-      <w:r>
-        <w:rPr>
-          <w:rFonts w:ascii="Times New Roman" w:hAnsi="Times New Roman" w:cs="Times New Roman"/>
-        </w:rPr>
-        <w:t>’s expense.</w:t>
-      </w:r>
-    </w:p>
-    <w:p>
-      <w:pPr>
-        <w:spacing w:after="240" w:line="300" w:lineRule="atLeast"/>
-        <w:ind w:left="3600" w:hanging="3600"/>
-        <w:jc w:val="both"/>
-        <w:rPr>
-          <w:rFonts w:ascii="Times New Roman" w:hAnsi="Times New Roman" w:cs="Times New Roman"/>
-        </w:rPr>
-      </w:pPr>
-      <w:r>
-        <w:rPr>
-          <w:rFonts w:ascii="Times New Roman" w:hAnsi="Times New Roman" w:cs="Times New Roman"/>
-        </w:rPr>
         <w:t>Confidentiality</w:t>
       </w:r>
       <w:r>
@@ -3046,14 +3020,14 @@
         <w:rPr>
           <w:rFonts w:ascii="Times New Roman" w:hAnsi="Times New Roman" w:cs="Times New Roman"/>
         </w:rPr>
-        <w:t xml:space="preserve">There can be no guarantee that this investment will result in a liquidity event via public offering, merger, acquisition or otherwise, and there is a significant risk that the Fund’s investments will yield little or no return. The public market for high technology companies is extremely volatile. Such volatility may adversely affect the development of the Target Company, the ability of the Fund to dispose of investments, and the value of investment securities on the date of sale or distribution by the Fund. In particular, the receptiveness of the public market to an initial public offering by a company like the Target Company may vary dramatically from period to period, and the Target Company may yield poor investment returns if it is unable to consummate an initial public offering at the proper time. Even if the Target Company effects a successful public offering, its securities will likely be subject to contractual “lock-up”, securities law or other restrictions which may, for a material period of time, prevent the Fund </w:t>
+        <w:t xml:space="preserve">There can be no guarantee that this investment will result in a liquidity event via public offering, merger, acquisition or otherwise, and there is a significant risk that the Fund’s investments will yield little or no return. The public market for high technology companies is extremely volatile. Such volatility may adversely affect the development of the Target Company, the ability of the Fund to dispose of investments, and the value of investment securities on the date of sale or distribution by the Fund. In particular, the receptiveness of the public market to an initial public offering by a company like the Target Company may vary dramatically from period to period, and the Target Company may yield poor investment returns if it is unable to consummate an initial public offering at the proper time. Even if the Target Company effects a successful public offering, its securities will likely be subject to contractual “lock-up”, securities law or other restrictions which may, for a material period of time, prevent the Fund or the Members from disposing </w:t>
       </w:r>
       <w:r>
         <w:rPr>
           <w:rFonts w:ascii="Times New Roman" w:hAnsi="Times New Roman" w:cs="Times New Roman"/>
         </w:rPr>
         <w:lastRenderedPageBreak/>
-        <w:t>or the Members from disposing of such securities. Similarly, the receptiveness of potential acquirors to the Target Company will vary over time and, even if the Target Company investment is disposed of via a merger, consolidation or similar transaction, the resulting stock, security or other interests in the surviving entity may not be marketable. An investment in the Target Company by the Fund will be illiquid and difficult to value, and there will be little or no collateral to protect an investment once made. Such investment will be long-term in nature and may require many years from the date of initial investment before disposition.</w:t>
+        <w:t>of such securities. Similarly, the receptiveness of potential acquirors to the Target Company will vary over time and, even if the Target Company investment is disposed of via a merger, consolidation or similar transaction, the resulting stock, security or other interests in the surviving entity may not be marketable. An investment in the Target Company by the Fund will be illiquid and difficult to value, and there will be little or no collateral to protect an investment once made. Such investment will be long-term in nature and may require many years from the date of initial investment before disposition.</w:t>
       </w:r>
     </w:p>
     <w:p>
@@ -3314,36 +3288,30 @@
         <w:rPr>
           <w:rFonts w:ascii="Times New Roman" w:hAnsi="Times New Roman" w:cs="Times New Roman"/>
         </w:rPr>
-        <w:t xml:space="preserve">There may be securities that have a liquidation preference senior to the Target Company Securities. Such securities may have antidilution protections that are not available to holders of the Target Company Securities. Additionally, the Target Company may have indebtedness outstanding, which indebtedness is senior in liquidation to the Target Company Securities. Even if there is a liquidity event (whether through a sale of the company, sale of its shares on the next investment round, merger or IPO) at a similar valuation to what you acquired the Target Company Securities, there is no assurance that you will receive all or a portion of our investment back, as the debt holders and preferred shareholders may be entitled to </w:t>
-      </w:r>
-      <w:r>
-        <w:rPr>
-          <w:rFonts w:ascii="Times New Roman" w:hAnsi="Times New Roman" w:cs="Times New Roman"/>
+        <w:t>There may be securities that have a liquidation preference senior to the Target Company Securities. Such securities may have antidilution protections that are not available to holders of the Target Company Securities. Additionally, the Target Company may have indebtedness outstanding, which indebtedness is senior in liquidation to the Target Company Securities. Even if there is a liquidity event (whether through a sale of the company, sale of its shares on the next investment round, merger or IPO) at a similar valuation to what you acquired the Target Company Securities, there is no assurance that you will receive all or a portion of our investment back, as the debt holders and preferred shareholders may be entitled to all or a majority of the proceeds.</w:t>
+      </w:r>
+    </w:p>
+    <w:p>
+      <w:pPr>
+        <w:spacing w:after="240" w:line="300" w:lineRule="atLeast"/>
+        <w:jc w:val="both"/>
+        <w:rPr>
+          <w:rFonts w:ascii="Times New Roman" w:hAnsi="Times New Roman" w:cs="Times New Roman"/>
+          <w:b/>
+          <w:bCs/>
+          <w:i/>
+          <w:iCs/>
+        </w:rPr>
+      </w:pPr>
+      <w:r>
+        <w:rPr>
+          <w:rFonts w:ascii="Times New Roman" w:hAnsi="Times New Roman" w:cs="Times New Roman"/>
+          <w:b/>
+          <w:bCs/>
+          <w:i/>
+          <w:iCs/>
         </w:rPr>
         <w:lastRenderedPageBreak/>
-        <w:t>all or a majority of the proceeds.</w:t>
-      </w:r>
-    </w:p>
-    <w:p>
-      <w:pPr>
-        <w:spacing w:after="240" w:line="300" w:lineRule="atLeast"/>
-        <w:jc w:val="both"/>
-        <w:rPr>
-          <w:rFonts w:ascii="Times New Roman" w:hAnsi="Times New Roman" w:cs="Times New Roman"/>
-          <w:b/>
-          <w:bCs/>
-          <w:i/>
-          <w:iCs/>
-        </w:rPr>
-      </w:pPr>
-      <w:r>
-        <w:rPr>
-          <w:rFonts w:ascii="Times New Roman" w:hAnsi="Times New Roman" w:cs="Times New Roman"/>
-          <w:b/>
-          <w:bCs/>
-          <w:i/>
-          <w:iCs/>
-        </w:rPr>
         <w:t>A Contractual Arrangement May Expose the Fund to Unexpected Risks and Potential Losses.</w:t>
       </w:r>
     </w:p>
@@ -3359,21 +3327,7 @@
         <w:rPr>
           <w:rFonts w:ascii="Times New Roman" w:hAnsi="Times New Roman" w:cs="Times New Roman"/>
         </w:rPr>
-        <w:t xml:space="preserve">Any Contractual Arrangement the Fund </w:t>
-      </w:r>
-      <w:proofErr w:type="gramStart"/>
-      <w:r>
-        <w:rPr>
-          <w:rFonts w:ascii="Times New Roman" w:hAnsi="Times New Roman" w:cs="Times New Roman"/>
-        </w:rPr>
-        <w:t>enters into</w:t>
-      </w:r>
-      <w:proofErr w:type="gramEnd"/>
-      <w:r>
-        <w:rPr>
-          <w:rFonts w:ascii="Times New Roman" w:hAnsi="Times New Roman" w:cs="Times New Roman"/>
-        </w:rPr>
-        <w:t xml:space="preserve"> will likely require the satisfaction and removal or waiver of any transfer restrictions which any Target Company Securities may be subject to at the time of entering into the Contractual Arrangement before such Target Company Securities can be transferred to the Fund. Any Contractual Arrangement will be individually negotiated and non-standardized. Until such time as any Target Company Securities subject to a Contractual Arrangement are transferred, we are subject to default risk and, if an event of default occurs, we may have to incur additional costs to enforce the Contractual Arrangement. These factors could subject us to increased costs and/or loss of an investment.</w:t>
+        <w:t>Any Contractual Arrangement the Fund enters into will likely require the satisfaction and removal or waiver of any transfer restrictions which any Target Company Securities may be subject to at the time of entering into the Contractual Arrangement before such Target Company Securities can be transferred to the Fund. Any Contractual Arrangement will be individually negotiated and non-standardized. Until such time as any Target Company Securities subject to a Contractual Arrangement are transferred, we are subject to default risk and, if an event of default occurs, we may have to incur additional costs to enforce the Contractual Arrangement. These factors could subject us to increased costs and/or loss of an investment.</w:t>
       </w:r>
     </w:p>
     <w:p>
@@ -3495,23 +3449,29 @@
           <w:i/>
           <w:iCs/>
         </w:rPr>
+        <w:t>Long-Term Investment.</w:t>
+      </w:r>
+    </w:p>
+    <w:p>
+      <w:pPr>
+        <w:spacing w:after="240" w:line="300" w:lineRule="atLeast"/>
+        <w:jc w:val="both"/>
+        <w:rPr>
+          <w:rFonts w:ascii="Times New Roman" w:hAnsi="Times New Roman" w:cs="Times New Roman"/>
+        </w:rPr>
+      </w:pPr>
+      <w:r>
+        <w:rPr>
+          <w:rFonts w:ascii="Times New Roman" w:hAnsi="Times New Roman" w:cs="Times New Roman"/>
+        </w:rPr>
+        <w:t xml:space="preserve">An investment in the Fund is a long-term commitment, and there is no assurance of any distribution to the </w:t>
+      </w:r>
+      <w:r>
+        <w:rPr>
+          <w:rFonts w:ascii="Times New Roman" w:hAnsi="Times New Roman" w:cs="Times New Roman"/>
+        </w:rPr>
         <w:lastRenderedPageBreak/>
-        <w:t>Long-Term Investment.</w:t>
-      </w:r>
-    </w:p>
-    <w:p>
-      <w:pPr>
-        <w:spacing w:after="240" w:line="300" w:lineRule="atLeast"/>
-        <w:jc w:val="both"/>
-        <w:rPr>
-          <w:rFonts w:ascii="Times New Roman" w:hAnsi="Times New Roman" w:cs="Times New Roman"/>
-        </w:rPr>
-      </w:pPr>
-      <w:r>
-        <w:rPr>
-          <w:rFonts w:ascii="Times New Roman" w:hAnsi="Times New Roman" w:cs="Times New Roman"/>
-        </w:rPr>
-        <w:t>An investment in the Fund is a long-term commitment, and there is no assurance of any distribution to the Members prior to liquidation of the Fund, if at all.</w:t>
+        <w:t>Members prior to liquidation of the Fund, if at all.</w:t>
       </w:r>
     </w:p>
     <w:p>
@@ -3737,22 +3697,22 @@
           <w:i/>
           <w:iCs/>
         </w:rPr>
+        <w:t xml:space="preserve">The Fund may use Distributable Proceeds to Meet Obligations of the Fund. </w:t>
+      </w:r>
+    </w:p>
+    <w:p>
+      <w:pPr>
+        <w:spacing w:after="240" w:line="300" w:lineRule="atLeast"/>
+        <w:jc w:val="both"/>
+        <w:rPr>
+          <w:rFonts w:ascii="Times New Roman" w:hAnsi="Times New Roman" w:cs="Times New Roman"/>
+        </w:rPr>
+      </w:pPr>
+      <w:r>
+        <w:rPr>
+          <w:rFonts w:ascii="Times New Roman" w:hAnsi="Times New Roman" w:cs="Times New Roman"/>
+        </w:rPr>
         <w:lastRenderedPageBreak/>
-        <w:t xml:space="preserve">The Fund may use Distributable Proceeds to Meet Obligations of the Fund. </w:t>
-      </w:r>
-    </w:p>
-    <w:p>
-      <w:pPr>
-        <w:spacing w:after="240" w:line="300" w:lineRule="atLeast"/>
-        <w:jc w:val="both"/>
-        <w:rPr>
-          <w:rFonts w:ascii="Times New Roman" w:hAnsi="Times New Roman" w:cs="Times New Roman"/>
-        </w:rPr>
-      </w:pPr>
-      <w:r>
-        <w:rPr>
-          <w:rFonts w:ascii="Times New Roman" w:hAnsi="Times New Roman" w:cs="Times New Roman"/>
-        </w:rPr>
         <w:t>Subject to the limitations set forth in the Operating Agreement, the Manager may direct certain proceeds of the Fund that would otherwise be available for distribution to Members to satisfy the Fund’s obligations. If distributable proceeds are used to meet the Fund’s obligations, the distributions received by Members will be reduced.</w:t>
       </w:r>
     </w:p>
@@ -3905,51 +3865,45 @@
         <w:rPr>
           <w:rFonts w:ascii="Times New Roman" w:hAnsi="Times New Roman" w:cs="Times New Roman"/>
         </w:rPr>
-        <w:t xml:space="preserve">The Fund may from time to time distribute Target Company Securities to the Members. Except as specifically provided in the Operating Agreement, such distributions will be made solely at the discretion of the Manager. Distributed securities may be subject to a variety of legal or practical limitations on sale. In particular, immediately following a distribution of securities, trading volume may be insufficient to support sales by the Members without such sales triggering a price decline which makes it difficult or impossible for all Members to sell such securities at the distribution price. Nevertheless, the distribution price of such securities will be established under the provisions of the Operating Agreement and will not </w:t>
-      </w:r>
+        <w:t>The Fund may from time to time distribute Target Company Securities to the Members. Except as specifically provided in the Operating Agreement, such distributions will be made solely at the discretion of the Manager. Distributed securities may be subject to a variety of legal or practical limitations on sale. In particular, immediately following a distribution of securities, trading volume may be insufficient to support sales by the Members without such sales triggering a price decline which makes it difficult or impossible for all Members to sell such securities at the distribution price. Nevertheless, the distribution price of such securities will be established under the provisions of the Operating Agreement and will not be adjusted to reflect actual sale prices obtained by the Members.</w:t>
+      </w:r>
+    </w:p>
+    <w:p>
+      <w:pPr>
+        <w:spacing w:after="240" w:line="300" w:lineRule="atLeast"/>
+        <w:jc w:val="both"/>
+        <w:rPr>
+          <w:rFonts w:ascii="Times New Roman" w:hAnsi="Times New Roman" w:cs="Times New Roman"/>
+          <w:b/>
+          <w:bCs/>
+          <w:i/>
+          <w:iCs/>
+        </w:rPr>
+      </w:pPr>
+      <w:r>
+        <w:rPr>
+          <w:rFonts w:ascii="Times New Roman" w:hAnsi="Times New Roman" w:cs="Times New Roman"/>
+          <w:b/>
+          <w:bCs/>
+          <w:i/>
+          <w:iCs/>
+        </w:rPr>
+        <w:t>Members do not Participate in Management; Limited Ability to Replace or Remove the Manager.</w:t>
+      </w:r>
+    </w:p>
+    <w:p>
+      <w:pPr>
+        <w:spacing w:after="240" w:line="300" w:lineRule="atLeast"/>
+        <w:jc w:val="both"/>
+        <w:rPr>
+          <w:rFonts w:ascii="Times New Roman" w:hAnsi="Times New Roman" w:cs="Times New Roman"/>
+        </w:rPr>
+      </w:pPr>
       <w:r>
         <w:rPr>
           <w:rFonts w:ascii="Times New Roman" w:hAnsi="Times New Roman" w:cs="Times New Roman"/>
         </w:rPr>
         <w:lastRenderedPageBreak/>
-        <w:t>be adjusted to reflect actual sale prices obtained by the Members.</w:t>
-      </w:r>
-    </w:p>
-    <w:p>
-      <w:pPr>
-        <w:spacing w:after="240" w:line="300" w:lineRule="atLeast"/>
-        <w:jc w:val="both"/>
-        <w:rPr>
-          <w:rFonts w:ascii="Times New Roman" w:hAnsi="Times New Roman" w:cs="Times New Roman"/>
-          <w:b/>
-          <w:bCs/>
-          <w:i/>
-          <w:iCs/>
-        </w:rPr>
-      </w:pPr>
-      <w:r>
-        <w:rPr>
-          <w:rFonts w:ascii="Times New Roman" w:hAnsi="Times New Roman" w:cs="Times New Roman"/>
-          <w:b/>
-          <w:bCs/>
-          <w:i/>
-          <w:iCs/>
-        </w:rPr>
-        <w:t>Members do not Participate in Management; Limited Ability to Replace or Remove the Manager.</w:t>
-      </w:r>
-    </w:p>
-    <w:p>
-      <w:pPr>
-        <w:spacing w:after="240" w:line="300" w:lineRule="atLeast"/>
-        <w:jc w:val="both"/>
-        <w:rPr>
-          <w:rFonts w:ascii="Times New Roman" w:hAnsi="Times New Roman" w:cs="Times New Roman"/>
-        </w:rPr>
-      </w:pPr>
-      <w:r>
-        <w:rPr>
-          <w:rFonts w:ascii="Times New Roman" w:hAnsi="Times New Roman" w:cs="Times New Roman"/>
-        </w:rPr>
         <w:t>Members will not participate in the management of the Fund or in the conduct of its business. Moreover, Members have no right to influence the management of the Fund by voting or withdrawing, and have limited ability to replace ARCTIC CAPITAL, LLC as the Manager.</w:t>
       </w:r>
     </w:p>
@@ -4143,47 +4097,41 @@
         <w:rPr>
           <w:rFonts w:ascii="Times New Roman" w:hAnsi="Times New Roman" w:cs="Times New Roman"/>
         </w:rPr>
-        <w:t xml:space="preserve">The Fund will contain provisions that relieve the Manager and their affiliates of liability for certain improper acts or omissions. Under certain circumstances, the Fund may even indemnify the Manager and </w:t>
-      </w:r>
+        <w:t>The Fund will contain provisions that relieve the Manager and their affiliates of liability for certain improper acts or omissions. Under certain circumstances, the Fund may even indemnify the Manager and their affiliates against liability to third parties resulting from such improper acts or omissions.</w:t>
+      </w:r>
+    </w:p>
+    <w:p>
+      <w:pPr>
+        <w:spacing w:after="240" w:line="300" w:lineRule="atLeast"/>
+        <w:jc w:val="both"/>
+        <w:rPr>
+          <w:rFonts w:ascii="Times New Roman" w:hAnsi="Times New Roman" w:cs="Times New Roman"/>
+        </w:rPr>
+      </w:pPr>
+      <w:r>
+        <w:rPr>
+          <w:rFonts w:ascii="Times New Roman" w:hAnsi="Times New Roman" w:cs="Times New Roman"/>
+          <w:b/>
+          <w:bCs/>
+          <w:i/>
+          <w:iCs/>
+        </w:rPr>
+        <w:t>Reliance on Fund’s Professionals.</w:t>
+      </w:r>
+    </w:p>
+    <w:p>
+      <w:pPr>
+        <w:spacing w:after="240" w:line="300" w:lineRule="atLeast"/>
+        <w:jc w:val="both"/>
+        <w:rPr>
+          <w:rFonts w:ascii="Times New Roman" w:hAnsi="Times New Roman" w:cs="Times New Roman"/>
+        </w:rPr>
+      </w:pPr>
       <w:r>
         <w:rPr>
           <w:rFonts w:ascii="Times New Roman" w:hAnsi="Times New Roman" w:cs="Times New Roman"/>
         </w:rPr>
         <w:lastRenderedPageBreak/>
-        <w:t>their affiliates against liability to third parties resulting from such improper acts or omissions.</w:t>
-      </w:r>
-    </w:p>
-    <w:p>
-      <w:pPr>
-        <w:spacing w:after="240" w:line="300" w:lineRule="atLeast"/>
-        <w:jc w:val="both"/>
-        <w:rPr>
-          <w:rFonts w:ascii="Times New Roman" w:hAnsi="Times New Roman" w:cs="Times New Roman"/>
-        </w:rPr>
-      </w:pPr>
-      <w:r>
-        <w:rPr>
-          <w:rFonts w:ascii="Times New Roman" w:hAnsi="Times New Roman" w:cs="Times New Roman"/>
-          <w:b/>
-          <w:bCs/>
-          <w:i/>
-          <w:iCs/>
-        </w:rPr>
-        <w:t>Reliance on Fund’s Professionals.</w:t>
-      </w:r>
-    </w:p>
-    <w:p>
-      <w:pPr>
-        <w:spacing w:after="240" w:line="300" w:lineRule="atLeast"/>
-        <w:jc w:val="both"/>
-        <w:rPr>
-          <w:rFonts w:ascii="Times New Roman" w:hAnsi="Times New Roman" w:cs="Times New Roman"/>
-        </w:rPr>
-      </w:pPr>
-      <w:r>
-        <w:rPr>
-          <w:rFonts w:ascii="Times New Roman" w:hAnsi="Times New Roman" w:cs="Times New Roman"/>
-        </w:rPr>
         <w:t>The Fund’s success will depend to a significant extent on the efforts and skills of personnel employed by the Manager and its Affiliates who are involved in the Fund’s management. These professionals will not be dedicated solely to servicing the Fund nor can there be any assurance that they will continue to be associated with the Manager or their Affiliates throughout the term of the Fund.</w:t>
       </w:r>
     </w:p>
@@ -4358,36 +4306,30 @@
         <w:rPr>
           <w:rFonts w:ascii="Times New Roman" w:hAnsi="Times New Roman" w:cs="Times New Roman"/>
         </w:rPr>
-        <w:t xml:space="preserve">The Manager and its Affiliates may be subject to regulation by various supervisory entities. Such </w:t>
-      </w:r>
-      <w:r>
-        <w:rPr>
-          <w:rFonts w:ascii="Times New Roman" w:hAnsi="Times New Roman" w:cs="Times New Roman"/>
+        <w:t>The Manager and its Affiliates may be subject to regulation by various supervisory entities. Such regulators have broad discretion to issue or change regulations, or issue guidance, which can significantly affect the way such entities conduct their businesses. If a regulatory change impacts the Manager or any of its Affiliates, it is possible that the Fund or the value of the Fund could be adversely affected. These are likely to increase the costs and expenses associated with operating the Fund.</w:t>
+      </w:r>
+    </w:p>
+    <w:p>
+      <w:pPr>
+        <w:spacing w:after="240" w:line="300" w:lineRule="atLeast"/>
+        <w:jc w:val="both"/>
+        <w:rPr>
+          <w:rFonts w:ascii="Times New Roman" w:hAnsi="Times New Roman" w:cs="Times New Roman"/>
+          <w:b/>
+          <w:bCs/>
+          <w:i/>
+          <w:iCs/>
+        </w:rPr>
+      </w:pPr>
+      <w:r>
+        <w:rPr>
+          <w:rFonts w:ascii="Times New Roman" w:hAnsi="Times New Roman" w:cs="Times New Roman"/>
+          <w:b/>
+          <w:bCs/>
+          <w:i/>
+          <w:iCs/>
         </w:rPr>
         <w:lastRenderedPageBreak/>
-        <w:t>regulators have broad discretion to issue or change regulations, or issue guidance, which can significantly affect the way such entities conduct their businesses. If a regulatory change impacts the Manager or any of its Affiliates, it is possible that the Fund or the value of the Fund could be adversely affected. These are likely to increase the costs and expenses associated with operating the Fund.</w:t>
-      </w:r>
-    </w:p>
-    <w:p>
-      <w:pPr>
-        <w:spacing w:after="240" w:line="300" w:lineRule="atLeast"/>
-        <w:jc w:val="both"/>
-        <w:rPr>
-          <w:rFonts w:ascii="Times New Roman" w:hAnsi="Times New Roman" w:cs="Times New Roman"/>
-          <w:b/>
-          <w:bCs/>
-          <w:i/>
-          <w:iCs/>
-        </w:rPr>
-      </w:pPr>
-      <w:r>
-        <w:rPr>
-          <w:rFonts w:ascii="Times New Roman" w:hAnsi="Times New Roman" w:cs="Times New Roman"/>
-          <w:b/>
-          <w:bCs/>
-          <w:i/>
-          <w:iCs/>
-        </w:rPr>
         <w:t xml:space="preserve">U.S. Income Tax Risks. </w:t>
       </w:r>
     </w:p>
@@ -4563,37 +4505,43 @@
           <w:i/>
           <w:iCs/>
         </w:rPr>
+        <w:t>Potential Expulsion of Members.</w:t>
+      </w:r>
+    </w:p>
+    <w:p>
+      <w:pPr>
+        <w:spacing w:after="240" w:line="300" w:lineRule="atLeast"/>
+        <w:jc w:val="both"/>
+        <w:rPr>
+          <w:rFonts w:ascii="Times New Roman" w:hAnsi="Times New Roman" w:cs="Times New Roman"/>
+        </w:rPr>
+      </w:pPr>
+      <w:r>
+        <w:rPr>
+          <w:rFonts w:ascii="Times New Roman" w:hAnsi="Times New Roman" w:cs="Times New Roman"/>
+        </w:rPr>
+        <w:t>The Manager will be authorized to take any remedial action necessary or desirable so that (</w:t>
+      </w:r>
+      <w:proofErr w:type="spellStart"/>
+      <w:r>
+        <w:rPr>
+          <w:rFonts w:ascii="Times New Roman" w:hAnsi="Times New Roman" w:cs="Times New Roman"/>
+        </w:rPr>
+        <w:t>i</w:t>
+      </w:r>
+      <w:proofErr w:type="spellEnd"/>
+      <w:r>
+        <w:rPr>
+          <w:rFonts w:ascii="Times New Roman" w:hAnsi="Times New Roman" w:cs="Times New Roman"/>
+        </w:rPr>
+        <w:t xml:space="preserve">) the Fund is not to be in violation of the 1940 Act, (ii) the Fund’s assets not to be deemed to be “plan assets” for purposes of ERISA, (iii) the Manager are not to be in violation of the Investment Advisers Act, or (iv) each of the Fund, the Manager or any of their affiliates are not in violation of any other material law, regulation or </w:t>
+      </w:r>
+      <w:r>
+        <w:rPr>
+          <w:rFonts w:ascii="Times New Roman" w:hAnsi="Times New Roman" w:cs="Times New Roman"/>
+        </w:rPr>
         <w:lastRenderedPageBreak/>
-        <w:t>Potential Expulsion of Members.</w:t>
-      </w:r>
-    </w:p>
-    <w:p>
-      <w:pPr>
-        <w:spacing w:after="240" w:line="300" w:lineRule="atLeast"/>
-        <w:jc w:val="both"/>
-        <w:rPr>
-          <w:rFonts w:ascii="Times New Roman" w:hAnsi="Times New Roman" w:cs="Times New Roman"/>
-        </w:rPr>
-      </w:pPr>
-      <w:r>
-        <w:rPr>
-          <w:rFonts w:ascii="Times New Roman" w:hAnsi="Times New Roman" w:cs="Times New Roman"/>
-        </w:rPr>
-        <w:t>The Manager will be authorized to take any remedial action necessary or desirable so that (</w:t>
-      </w:r>
-      <w:proofErr w:type="spellStart"/>
-      <w:r>
-        <w:rPr>
-          <w:rFonts w:ascii="Times New Roman" w:hAnsi="Times New Roman" w:cs="Times New Roman"/>
-        </w:rPr>
-        <w:t>i</w:t>
-      </w:r>
-      <w:proofErr w:type="spellEnd"/>
-      <w:r>
-        <w:rPr>
-          <w:rFonts w:ascii="Times New Roman" w:hAnsi="Times New Roman" w:cs="Times New Roman"/>
-        </w:rPr>
-        <w:t>) the Fund is not to be in violation of the 1940 Act, (ii) the Fund’s assets not to be deemed to be “plan assets” for purposes of ERISA, (iii) the Manager are not to be in violation of the Investment Advisers Act, or (iv) each of the Fund, the Manager or any of their affiliates are not in violation of any other material law, regulation or guideline applicable to the Fund, the Manager or such affiliate. Such remedial action by the Manager shall include (x) canceling or reducing the capital commitment of any Member, or (y) requiring the sale in whole or in part of any Member’s Interest or otherwise causing the withdrawal of any Member from the Fund.</w:t>
+        <w:t>guideline applicable to the Fund, the Manager or such affiliate. Such remedial action by the Manager shall include (x) canceling or reducing the capital commitment of any Member, or (y) requiring the sale in whole or in part of any Member’s Interest or otherwise causing the withdrawal of any Member from the Fund.</w:t>
       </w:r>
     </w:p>
     <w:p>
@@ -4857,14 +4805,94 @@
         <w:rPr>
           <w:rFonts w:ascii="Times New Roman" w:hAnsi="Times New Roman" w:cs="Times New Roman"/>
         </w:rPr>
-        <w:t xml:space="preserve"> also may be adversely affected by changes in the interpretation or enforcement of existing laws and rules by these governmental authorities and self-regulatory organizations. It is impossible to determine the extent of the impact of any new laws, regulations or </w:t>
-      </w:r>
+        <w:t xml:space="preserve"> also may be adversely affected by changes in the interpretation or enforcement of existing laws and rules by these governmental authorities and self-regulatory organizations. It is impossible to determine the extent of the impact of any new laws, regulations or initiatives that may be proposed, or whether any of the proposals will become law. Compliance with any new laws or regulations could be more difficult and expensive, and may affect the manner in which the </w:t>
+      </w:r>
+      <w:r>
+        <w:rPr>
+          <w:rFonts w:ascii="Times New Roman" w:hAnsi="Times New Roman" w:cs="Times New Roman"/>
+        </w:rPr>
+        <w:t>Fund</w:t>
+      </w:r>
+      <w:r>
+        <w:rPr>
+          <w:rFonts w:ascii="Times New Roman" w:hAnsi="Times New Roman" w:cs="Times New Roman"/>
+        </w:rPr>
+        <w:t xml:space="preserve"> conducts business. New laws or regulations may also subject the </w:t>
+      </w:r>
+      <w:r>
+        <w:rPr>
+          <w:rFonts w:ascii="Times New Roman" w:hAnsi="Times New Roman" w:cs="Times New Roman"/>
+        </w:rPr>
+        <w:t>Fund</w:t>
+      </w:r>
+      <w:r>
+        <w:rPr>
+          <w:rFonts w:ascii="Times New Roman" w:hAnsi="Times New Roman" w:cs="Times New Roman"/>
+        </w:rPr>
+        <w:t xml:space="preserve"> or some or all of the investors in the </w:t>
+      </w:r>
+      <w:r>
+        <w:rPr>
+          <w:rFonts w:ascii="Times New Roman" w:hAnsi="Times New Roman" w:cs="Times New Roman"/>
+        </w:rPr>
+        <w:t>Fund</w:t>
+      </w:r>
+      <w:r>
+        <w:rPr>
+          <w:rFonts w:ascii="Times New Roman" w:hAnsi="Times New Roman" w:cs="Times New Roman"/>
+        </w:rPr>
+        <w:t xml:space="preserve"> to increased taxes or other costs. The effect of any future regulatory change on the </w:t>
+      </w:r>
+      <w:r>
+        <w:rPr>
+          <w:rFonts w:ascii="Times New Roman" w:hAnsi="Times New Roman" w:cs="Times New Roman"/>
+        </w:rPr>
+        <w:t>Fund</w:t>
+      </w:r>
+      <w:r>
+        <w:rPr>
+          <w:rFonts w:ascii="Times New Roman" w:hAnsi="Times New Roman" w:cs="Times New Roman"/>
+        </w:rPr>
+        <w:t xml:space="preserve"> could be substantial and adverse.</w:t>
+      </w:r>
+    </w:p>
+    <w:p>
+      <w:pPr>
+        <w:spacing w:after="240" w:line="300" w:lineRule="atLeast"/>
+        <w:jc w:val="both"/>
+        <w:rPr>
+          <w:rFonts w:ascii="Times New Roman" w:hAnsi="Times New Roman" w:cs="Times New Roman"/>
+          <w:b/>
+          <w:bCs/>
+          <w:i/>
+          <w:iCs/>
+        </w:rPr>
+      </w:pPr>
+      <w:r>
+        <w:rPr>
+          <w:rFonts w:ascii="Times New Roman" w:hAnsi="Times New Roman" w:cs="Times New Roman"/>
+          <w:b/>
+          <w:bCs/>
+          <w:i/>
+          <w:iCs/>
+        </w:rPr>
+        <w:t xml:space="preserve">Changes in Market Circumstances. </w:t>
+      </w:r>
+    </w:p>
+    <w:p>
+      <w:pPr>
+        <w:spacing w:after="240" w:line="300" w:lineRule="atLeast"/>
+        <w:jc w:val="both"/>
+        <w:rPr>
+          <w:rFonts w:ascii="Times New Roman" w:hAnsi="Times New Roman" w:cs="Times New Roman"/>
+        </w:rPr>
+      </w:pPr>
       <w:r>
         <w:rPr>
           <w:rFonts w:ascii="Times New Roman" w:hAnsi="Times New Roman" w:cs="Times New Roman"/>
         </w:rPr>
         <w:lastRenderedPageBreak/>
-        <w:t xml:space="preserve">initiatives that may be proposed, or whether any of the proposals will become law. Compliance with any new laws or regulations could be more difficult and expensive, and may affect the manner in which the </w:t>
+        <w:t xml:space="preserve">The </w:t>
       </w:r>
       <w:r>
         <w:rPr>
@@ -4876,7 +4904,7 @@
         <w:rPr>
           <w:rFonts w:ascii="Times New Roman" w:hAnsi="Times New Roman" w:cs="Times New Roman"/>
         </w:rPr>
-        <w:t xml:space="preserve"> conducts business. New laws or regulations may also subject the </w:t>
+        <w:t xml:space="preserve"> faces risks attendant to changes in economic environments, changes in interest rates, instability in certain securities markets, changes in the relative valuations of its target investment sectors and changes in the availability of, and/or the general terms and conditions for financing, among other factors. Any one of these changes could adversely affect investment returns. In addition, major market disruptions could occur which could significantly impair the value of the </w:t>
       </w:r>
       <w:r>
         <w:rPr>
@@ -4888,7 +4916,45 @@
         <w:rPr>
           <w:rFonts w:ascii="Times New Roman" w:hAnsi="Times New Roman" w:cs="Times New Roman"/>
         </w:rPr>
-        <w:t xml:space="preserve"> or some or all of the investors in the </w:t>
+        <w:t>’s assets.</w:t>
+      </w:r>
+    </w:p>
+    <w:p>
+      <w:pPr>
+        <w:spacing w:after="240" w:line="300" w:lineRule="atLeast"/>
+        <w:jc w:val="both"/>
+        <w:rPr>
+          <w:rFonts w:ascii="Times New Roman" w:hAnsi="Times New Roman" w:cs="Times New Roman"/>
+          <w:b/>
+          <w:bCs/>
+          <w:i/>
+          <w:iCs/>
+        </w:rPr>
+      </w:pPr>
+      <w:r>
+        <w:rPr>
+          <w:rFonts w:ascii="Times New Roman" w:hAnsi="Times New Roman" w:cs="Times New Roman"/>
+          <w:b/>
+          <w:bCs/>
+          <w:i/>
+          <w:iCs/>
+        </w:rPr>
+        <w:t xml:space="preserve">Availability of Insurance against Certain Catastrophic Losses. </w:t>
+      </w:r>
+    </w:p>
+    <w:p>
+      <w:pPr>
+        <w:spacing w:after="240" w:line="300" w:lineRule="atLeast"/>
+        <w:jc w:val="both"/>
+        <w:rPr>
+          <w:rFonts w:ascii="Times New Roman" w:hAnsi="Times New Roman" w:cs="Times New Roman"/>
+        </w:rPr>
+      </w:pPr>
+      <w:r>
+        <w:rPr>
+          <w:rFonts w:ascii="Times New Roman" w:hAnsi="Times New Roman" w:cs="Times New Roman"/>
+        </w:rPr>
+        <w:t xml:space="preserve">Certain losses of a catastrophic nature, such as floods, wars, earthquakes, environmental contamination, terrorist attacks or other similar events, may be either uninsurable or insurable at such high rates that to maintain such coverage would cause an adverse impact on the </w:t>
       </w:r>
       <w:r>
         <w:rPr>
@@ -4900,7 +4966,7 @@
         <w:rPr>
           <w:rFonts w:ascii="Times New Roman" w:hAnsi="Times New Roman" w:cs="Times New Roman"/>
         </w:rPr>
-        <w:t xml:space="preserve"> to increased taxes or other costs. The effect of any future regulatory change on the </w:t>
+        <w:t xml:space="preserve">. If a major uninsured loss occurs, the </w:t>
       </w:r>
       <w:r>
         <w:rPr>
@@ -4912,45 +4978,41 @@
         <w:rPr>
           <w:rFonts w:ascii="Times New Roman" w:hAnsi="Times New Roman" w:cs="Times New Roman"/>
         </w:rPr>
-        <w:t xml:space="preserve"> could be substantial and adverse.</w:t>
-      </w:r>
-    </w:p>
-    <w:p>
-      <w:pPr>
-        <w:spacing w:after="240" w:line="300" w:lineRule="atLeast"/>
-        <w:jc w:val="both"/>
-        <w:rPr>
-          <w:rFonts w:ascii="Times New Roman" w:hAnsi="Times New Roman" w:cs="Times New Roman"/>
-          <w:b/>
-          <w:bCs/>
-          <w:i/>
-          <w:iCs/>
-        </w:rPr>
-      </w:pPr>
-      <w:r>
-        <w:rPr>
-          <w:rFonts w:ascii="Times New Roman" w:hAnsi="Times New Roman" w:cs="Times New Roman"/>
-          <w:b/>
-          <w:bCs/>
-          <w:i/>
-          <w:iCs/>
-        </w:rPr>
-        <w:t xml:space="preserve">Changes in Market Circumstances. </w:t>
-      </w:r>
-    </w:p>
-    <w:p>
-      <w:pPr>
-        <w:spacing w:after="240" w:line="300" w:lineRule="atLeast"/>
-        <w:jc w:val="both"/>
-        <w:rPr>
-          <w:rFonts w:ascii="Times New Roman" w:hAnsi="Times New Roman" w:cs="Times New Roman"/>
-        </w:rPr>
-      </w:pPr>
-      <w:r>
-        <w:rPr>
-          <w:rFonts w:ascii="Times New Roman" w:hAnsi="Times New Roman" w:cs="Times New Roman"/>
-        </w:rPr>
-        <w:t xml:space="preserve">The </w:t>
+        <w:t xml:space="preserve"> could lose both invested capital in and anticipated profits from any investment.</w:t>
+      </w:r>
+    </w:p>
+    <w:p>
+      <w:pPr>
+        <w:spacing w:after="240" w:line="300" w:lineRule="atLeast"/>
+        <w:jc w:val="both"/>
+        <w:rPr>
+          <w:rFonts w:ascii="Times New Roman" w:hAnsi="Times New Roman" w:cs="Times New Roman"/>
+        </w:rPr>
+      </w:pPr>
+      <w:r>
+        <w:rPr>
+          <w:rFonts w:ascii="Times New Roman" w:hAnsi="Times New Roman" w:cs="Times New Roman"/>
+          <w:b/>
+          <w:bCs/>
+          <w:i/>
+          <w:iCs/>
+        </w:rPr>
+        <w:t>COVID-19 Risks</w:t>
+      </w:r>
+    </w:p>
+    <w:p>
+      <w:pPr>
+        <w:spacing w:after="240" w:line="300" w:lineRule="atLeast"/>
+        <w:jc w:val="both"/>
+        <w:rPr>
+          <w:rFonts w:ascii="Times New Roman" w:hAnsi="Times New Roman" w:cs="Times New Roman"/>
+        </w:rPr>
+      </w:pPr>
+      <w:r>
+        <w:rPr>
+          <w:rFonts w:ascii="Times New Roman" w:hAnsi="Times New Roman" w:cs="Times New Roman"/>
+        </w:rPr>
+        <w:t xml:space="preserve">The recent outbreak of the novel COVID-19 or “coronavirus” (also known as novel coronavirus or coronavirus disease 2019) pandemic presents unique, rapidly changing and hard to quantify risks to the </w:t>
       </w:r>
       <w:r>
         <w:rPr>
@@ -4962,7 +5024,7 @@
         <w:rPr>
           <w:rFonts w:ascii="Times New Roman" w:hAnsi="Times New Roman" w:cs="Times New Roman"/>
         </w:rPr>
-        <w:t xml:space="preserve"> faces risks attendant to changes in economic environments, changes in interest rates, instability in certain securities markets, changes in the relative valuations of its target investment sectors and changes in the availability of, and/or the general terms and conditions for financing, among other factors. Any one of these changes could adversely affect investment returns. In addition, major market disruptions could occur which could significantly impair the value of the </w:t>
+        <w:t xml:space="preserve">. The pandemic has prompted local, state and national governments across the globe to announce “social distancing” recommendations or orders, “shelter in place” mandates, quarantines, advisories, restrictions or outright prohibitions on travel to and from certain countries (and within countries) and prohibitions on certain business activities (other than “essential business activities,” the definition of which is sometimes ambiguous and varies from jurisdiction to jurisdiction). Such government actions, coupled with the high level of public fear over the spread of the virus and growing concerns about the ability of local health systems to respond to the crisis, have resulted in a sudden and significant decline in global and regional commercial activity, as well as steep declines in major stock market indices. The economies of certain countries in the Asia Pacific region, may already be in a recession, with high unemployment rates likely to be experienced at least over the short-term. The full economic fallout from this world health crisis may not be known for months and it is possible that global and regional economic conditions may worsen, and worsen significantly, before improving (the timing and extent of which improvement cannot be predicted). Governmental intervention to shore up national economies may mitigate some of the near-term, more acute economic issues presented by the pandemic and may help to stabilize domestic and global capital markets to some degree but the level of governmental support in the country in which the </w:t>
       </w:r>
       <w:r>
         <w:rPr>
@@ -4974,168 +5036,42 @@
         <w:rPr>
           <w:rFonts w:ascii="Times New Roman" w:hAnsi="Times New Roman" w:cs="Times New Roman"/>
         </w:rPr>
-        <w:t>’s assets.</w:t>
-      </w:r>
-    </w:p>
-    <w:p>
-      <w:pPr>
-        <w:spacing w:after="240" w:line="300" w:lineRule="atLeast"/>
-        <w:jc w:val="both"/>
-        <w:rPr>
-          <w:rFonts w:ascii="Times New Roman" w:hAnsi="Times New Roman" w:cs="Times New Roman"/>
-          <w:b/>
-          <w:bCs/>
-          <w:i/>
-          <w:iCs/>
-        </w:rPr>
-      </w:pPr>
-      <w:r>
-        <w:rPr>
-          <w:rFonts w:ascii="Times New Roman" w:hAnsi="Times New Roman" w:cs="Times New Roman"/>
-          <w:b/>
-          <w:bCs/>
-          <w:i/>
-          <w:iCs/>
-        </w:rPr>
-        <w:t xml:space="preserve">Availability of Insurance against Certain Catastrophic Losses. </w:t>
-      </w:r>
-    </w:p>
-    <w:p>
-      <w:pPr>
-        <w:spacing w:after="240" w:line="300" w:lineRule="atLeast"/>
-        <w:jc w:val="both"/>
-        <w:rPr>
-          <w:rFonts w:ascii="Times New Roman" w:hAnsi="Times New Roman" w:cs="Times New Roman"/>
-        </w:rPr>
-      </w:pPr>
-      <w:r>
-        <w:rPr>
-          <w:rFonts w:ascii="Times New Roman" w:hAnsi="Times New Roman" w:cs="Times New Roman"/>
-        </w:rPr>
-        <w:t xml:space="preserve">Certain losses of a catastrophic nature, such as floods, wars, earthquakes, environmental contamination, terrorist attacks or other similar events, may be either uninsurable or insurable at such high rates that to maintain such coverage would cause an adverse impact on the </w:t>
-      </w:r>
-      <w:r>
-        <w:rPr>
-          <w:rFonts w:ascii="Times New Roman" w:hAnsi="Times New Roman" w:cs="Times New Roman"/>
-        </w:rPr>
-        <w:t>Fund</w:t>
-      </w:r>
-      <w:r>
-        <w:rPr>
-          <w:rFonts w:ascii="Times New Roman" w:hAnsi="Times New Roman" w:cs="Times New Roman"/>
-        </w:rPr>
-        <w:t xml:space="preserve">. If a major uninsured loss occurs, the </w:t>
-      </w:r>
-      <w:r>
-        <w:rPr>
-          <w:rFonts w:ascii="Times New Roman" w:hAnsi="Times New Roman" w:cs="Times New Roman"/>
-        </w:rPr>
-        <w:t>Fund</w:t>
-      </w:r>
-      <w:r>
-        <w:rPr>
-          <w:rFonts w:ascii="Times New Roman" w:hAnsi="Times New Roman" w:cs="Times New Roman"/>
-        </w:rPr>
-        <w:t xml:space="preserve"> could lose both invested capital in and anticipated profits from any investment.</w:t>
-      </w:r>
-    </w:p>
-    <w:p>
-      <w:pPr>
-        <w:spacing w:after="240" w:line="300" w:lineRule="atLeast"/>
-        <w:jc w:val="both"/>
-        <w:rPr>
-          <w:rFonts w:ascii="Times New Roman" w:hAnsi="Times New Roman" w:cs="Times New Roman"/>
-        </w:rPr>
-      </w:pPr>
-      <w:r>
-        <w:rPr>
-          <w:rFonts w:ascii="Times New Roman" w:hAnsi="Times New Roman" w:cs="Times New Roman"/>
-          <w:b/>
-          <w:bCs/>
-          <w:i/>
-          <w:iCs/>
-        </w:rPr>
-        <w:t>COVID-19 Risks</w:t>
-      </w:r>
-    </w:p>
-    <w:p>
-      <w:pPr>
-        <w:spacing w:after="240" w:line="300" w:lineRule="atLeast"/>
-        <w:jc w:val="both"/>
-        <w:rPr>
-          <w:rFonts w:ascii="Times New Roman" w:hAnsi="Times New Roman" w:cs="Times New Roman"/>
-        </w:rPr>
-      </w:pPr>
-      <w:r>
-        <w:rPr>
-          <w:rFonts w:ascii="Times New Roman" w:hAnsi="Times New Roman" w:cs="Times New Roman"/>
-        </w:rPr>
-        <w:t xml:space="preserve">The recent outbreak of the novel COVID-19 or “coronavirus” (also known as novel coronavirus or coronavirus disease 2019) pandemic presents unique, rapidly changing and hard to quantify risks to the </w:t>
-      </w:r>
-      <w:r>
-        <w:rPr>
-          <w:rFonts w:ascii="Times New Roman" w:hAnsi="Times New Roman" w:cs="Times New Roman"/>
-        </w:rPr>
-        <w:t>Fund</w:t>
-      </w:r>
-      <w:r>
-        <w:rPr>
-          <w:rFonts w:ascii="Times New Roman" w:hAnsi="Times New Roman" w:cs="Times New Roman"/>
-        </w:rPr>
-        <w:t xml:space="preserve">. The pandemic has prompted local, state and national governments across the globe to announce “social distancing” recommendations or orders, “shelter in place” mandates, quarantines, advisories, restrictions or outright prohibitions on travel to and from certain countries (and within countries) and prohibitions on certain business activities (other than “essential business activities,” the definition of which is sometimes ambiguous and varies from jurisdiction to jurisdiction). Such government actions, coupled with the high level of public fear over the spread of the virus and growing concerns about the ability of local health systems to respond to the crisis, have resulted in a sudden and significant decline in global and regional commercial activity, as well as steep declines in major stock market indices. The economies of certain countries in the Asia Pacific region, may already be in a recession, with high unemployment rates likely to be experienced at least over the short-term. The full economic fallout from this world health crisis may not be known for months and it is possible that global and regional economic conditions may worsen, and worsen significantly, before improving (the timing and extent of which improvement cannot be predicted). Governmental intervention to shore up national economies may mitigate some of the near-term, more acute economic issues presented by the pandemic and may help to stabilize domestic and global capital markets to some degree but the level of governmental support in the country in which the </w:t>
-      </w:r>
-      <w:r>
-        <w:rPr>
-          <w:rFonts w:ascii="Times New Roman" w:hAnsi="Times New Roman" w:cs="Times New Roman"/>
-        </w:rPr>
-        <w:t>Fund</w:t>
-      </w:r>
-      <w:r>
-        <w:rPr>
-          <w:rFonts w:ascii="Times New Roman" w:hAnsi="Times New Roman" w:cs="Times New Roman"/>
-        </w:rPr>
-        <w:t xml:space="preserve"> is located may be less robust (if it is made available at all) and, in any case, </w:t>
-      </w:r>
-      <w:r>
-        <w:rPr>
-          <w:rFonts w:ascii="Times New Roman" w:hAnsi="Times New Roman" w:cs="Times New Roman"/>
+        <w:t xml:space="preserve"> is located may be less robust (if it is made available at all) and, in any case, there are limits to the abilities of central governmental authorities to use governmental funding and monetary policy to ward off all of the economic consequences of the pandemic, particularly if the period of time needed to contain the virus is protracted. Although there is reason to believe that the COVID-19 outbreak may be contained over a reasonable period of time, there can be no assurance regarding how long it will take to reduce global infection rates and it is possible that, once the virus appears to have been contained and restrictions on social and commercial</w:t>
+      </w:r>
+      <w:r>
+        <w:rPr>
+          <w:rFonts w:ascii="Times New Roman" w:hAnsi="Times New Roman" w:cs="Times New Roman"/>
+        </w:rPr>
+        <w:t xml:space="preserve"> </w:t>
+      </w:r>
+      <w:r>
+        <w:rPr>
+          <w:rFonts w:ascii="Times New Roman" w:hAnsi="Times New Roman" w:cs="Times New Roman"/>
+        </w:rPr>
+        <w:t>activities have been relaxed, there may be one or more future outbreaks that may be as serious, or potentially more serious, than the current outbreak. In the meantime, global equity, bond and credit markets have been, and will likely continue to be, significantly adversely affected.</w:t>
+      </w:r>
+    </w:p>
+    <w:p>
+      <w:pPr>
+        <w:spacing w:after="240" w:line="300" w:lineRule="atLeast"/>
+        <w:jc w:val="both"/>
+        <w:rPr>
+          <w:rFonts w:ascii="Times New Roman" w:hAnsi="Times New Roman" w:cs="Times New Roman"/>
+          <w:b/>
+          <w:bCs/>
+          <w:i/>
+          <w:iCs/>
+        </w:rPr>
+      </w:pPr>
+      <w:r>
+        <w:rPr>
+          <w:rFonts w:ascii="Times New Roman" w:hAnsi="Times New Roman" w:cs="Times New Roman"/>
+          <w:b/>
+          <w:bCs/>
+          <w:i/>
+          <w:iCs/>
         </w:rPr>
         <w:lastRenderedPageBreak/>
-        <w:t>there are limits to the abilities of central governmental authorities to use governmental funding and monetary policy to ward off all of the economic consequences of the pandemic, particularly if the period of time needed to contain the virus is protracted. Although there is reason to believe that the COVID-19 outbreak may be contained over a reasonable period of time, there can be no assurance regarding how long it will take to reduce global infection rates and it is possible that, once the virus appears to have been contained and restrictions on social and commercial</w:t>
-      </w:r>
-      <w:r>
-        <w:rPr>
-          <w:rFonts w:ascii="Times New Roman" w:hAnsi="Times New Roman" w:cs="Times New Roman"/>
-        </w:rPr>
-        <w:t xml:space="preserve"> </w:t>
-      </w:r>
-      <w:r>
-        <w:rPr>
-          <w:rFonts w:ascii="Times New Roman" w:hAnsi="Times New Roman" w:cs="Times New Roman"/>
-        </w:rPr>
-        <w:t>activities have been relaxed, there may be one or more future outbreaks that may be as serious, or potentially more serious, than the current outbreak. In the meantime, global equity, bond and credit markets have been, and will likely continue to be, significantly adversely affected.</w:t>
-      </w:r>
-    </w:p>
-    <w:p>
-      <w:pPr>
-        <w:spacing w:after="240" w:line="300" w:lineRule="atLeast"/>
-        <w:jc w:val="both"/>
-        <w:rPr>
-          <w:rFonts w:ascii="Times New Roman" w:hAnsi="Times New Roman" w:cs="Times New Roman"/>
-          <w:b/>
-          <w:bCs/>
-          <w:i/>
-          <w:iCs/>
-        </w:rPr>
-      </w:pPr>
-      <w:r>
-        <w:rPr>
-          <w:rFonts w:ascii="Times New Roman" w:hAnsi="Times New Roman" w:cs="Times New Roman"/>
-          <w:b/>
-          <w:bCs/>
-          <w:i/>
-          <w:iCs/>
-        </w:rPr>
         <w:t xml:space="preserve">Cybersecurity Risk.  </w:t>
       </w:r>
     </w:p>
@@ -5227,29 +5163,29 @@
         <w:rPr>
           <w:rFonts w:ascii="Times New Roman" w:hAnsi="Times New Roman" w:cs="Times New Roman"/>
         </w:rPr>
-        <w:t xml:space="preserve">The rights of Members to information regarding the Fund and the Target Company will be specified, and strictly limited, in the Fund’s Operating Agreement. In particular, it is anticipated that the Manager will </w:t>
+        <w:t>The rights of Members to information regarding the Fund and the Target Company will be specified, and strictly limited, in the Fund’s Operating Agreement. In particular, it is anticipated that the Manager will obtain certain types of material information that will not be disclosed to Members. For example, the Manager may obtain information regarding the Target Company that is material to determining the value of securities issued by the Target Company. Such information may be withheld from Members in order to comply with duties to the Target Company or otherwise to protect the interests of the Target Company or the Fund.</w:t>
+      </w:r>
+    </w:p>
+    <w:p>
+      <w:pPr>
+        <w:spacing w:after="240" w:line="300" w:lineRule="atLeast"/>
+        <w:jc w:val="both"/>
+        <w:rPr>
+          <w:rFonts w:ascii="Times New Roman" w:hAnsi="Times New Roman" w:cs="Times New Roman"/>
+        </w:rPr>
+      </w:pPr>
+      <w:r>
+        <w:rPr>
+          <w:rFonts w:ascii="Times New Roman" w:hAnsi="Times New Roman" w:cs="Times New Roman"/>
+        </w:rPr>
+        <w:t xml:space="preserve">Decisions by the Manager to withhold information may have adverse consequences for Members in a variety of circumstances. Each communication from the Manager to one or more Members must be interpreted in light of the realistic possibility that the Manager is in possession of undisclosed information relating to the Fund or its portfolio companies that could be material to a comprehensive assessment of such </w:t>
       </w:r>
       <w:r>
         <w:rPr>
           <w:rFonts w:ascii="Times New Roman" w:hAnsi="Times New Roman" w:cs="Times New Roman"/>
         </w:rPr>
         <w:lastRenderedPageBreak/>
-        <w:t>obtain certain types of material information that will not be disclosed to Members. For example, the Manager may obtain information regarding the Target Company that is material to determining the value of securities issued by the Target Company. Such information may be withheld from Members in order to comply with duties to the Target Company or otherwise to protect the interests of the Target Company or the Fund.</w:t>
-      </w:r>
-    </w:p>
-    <w:p>
-      <w:pPr>
-        <w:spacing w:after="240" w:line="300" w:lineRule="atLeast"/>
-        <w:jc w:val="both"/>
-        <w:rPr>
-          <w:rFonts w:ascii="Times New Roman" w:hAnsi="Times New Roman" w:cs="Times New Roman"/>
-        </w:rPr>
-      </w:pPr>
-      <w:r>
-        <w:rPr>
-          <w:rFonts w:ascii="Times New Roman" w:hAnsi="Times New Roman" w:cs="Times New Roman"/>
-        </w:rPr>
-        <w:t>Decisions by the Manager to withhold information may have adverse consequences for Members in a variety of circumstances. Each communication from the Manager to one or more Members must be interpreted in light of the realistic possibility that the Manager is in possession of undisclosed information relating to the Fund or its portfolio companies that could be material to a comprehensive assessment of such communication.</w:t>
+        <w:t>communication.</w:t>
       </w:r>
     </w:p>
     <w:p>
@@ -5357,7 +5293,6 @@
           <w:i/>
           <w:iCs/>
         </w:rPr>
-        <w:lastRenderedPageBreak/>
         <w:t xml:space="preserve">Independent Due Diligence </w:t>
       </w:r>
       <w:r>
@@ -5873,21 +5808,7 @@
         <w:rPr>
           <w:rFonts w:ascii="Times New Roman" w:hAnsi="Times New Roman" w:cs="Times New Roman"/>
         </w:rPr>
-        <w:t xml:space="preserve">Name: Dmitry </w:t>
-      </w:r>
-      <w:proofErr w:type="spellStart"/>
-      <w:r>
-        <w:rPr>
-          <w:rFonts w:ascii="Times New Roman" w:hAnsi="Times New Roman" w:cs="Times New Roman"/>
-        </w:rPr>
-        <w:t>Vorontsov</w:t>
-      </w:r>
-      <w:proofErr w:type="spellEnd"/>
-      <w:r>
-        <w:rPr>
-          <w:rFonts w:ascii="Times New Roman" w:hAnsi="Times New Roman" w:cs="Times New Roman"/>
-        </w:rPr>
-        <w:t xml:space="preserve"> (ALVI Financial Group LLC)</w:t>
+        <w:t>Name: Dmitry Vorontsov (ALVI Financial Group LLC)</w:t>
       </w:r>
     </w:p>
     <w:p>
@@ -7575,28 +7496,28 @@
       </w:rPr>
     </w:lvl>
   </w:abstractNum>
-  <w:num w:numId="1">
+  <w:num w:numId="1" w16cid:durableId="1267693129">
     <w:abstractNumId w:val="7"/>
   </w:num>
-  <w:num w:numId="2">
+  <w:num w:numId="2" w16cid:durableId="232351938">
     <w:abstractNumId w:val="0"/>
   </w:num>
-  <w:num w:numId="3">
+  <w:num w:numId="3" w16cid:durableId="1858497285">
     <w:abstractNumId w:val="4"/>
   </w:num>
-  <w:num w:numId="4">
+  <w:num w:numId="4" w16cid:durableId="1086683242">
     <w:abstractNumId w:val="6"/>
   </w:num>
-  <w:num w:numId="5">
+  <w:num w:numId="5" w16cid:durableId="1488207303">
     <w:abstractNumId w:val="3"/>
   </w:num>
-  <w:num w:numId="6">
+  <w:num w:numId="6" w16cid:durableId="2003584260">
     <w:abstractNumId w:val="2"/>
   </w:num>
-  <w:num w:numId="7">
+  <w:num w:numId="7" w16cid:durableId="98792555">
     <w:abstractNumId w:val="1"/>
   </w:num>
-  <w:num w:numId="8">
+  <w:num w:numId="8" w16cid:durableId="54742616">
     <w:abstractNumId w:val="5"/>
   </w:num>
 </w:numbering>
@@ -7889,11 +7810,6 @@
     <w:lsdException w:name="Book Title" w:uiPriority="33" w:qFormat="1"/>
     <w:lsdException w:name="Bibliography" w:semiHidden="1" w:uiPriority="37" w:unhideWhenUsed="1"/>
     <w:lsdException w:name="TOC Heading" w:semiHidden="1" w:uiPriority="39" w:unhideWhenUsed="1" w:qFormat="1"/>
-    <w:lsdException w:name="Plain Table 5" w:semiHidden="1" w:unhideWhenUsed="1"/>
-    <w:lsdException w:name="Grid Table Light" w:semiHidden="1" w:unhideWhenUsed="1"/>
-    <w:lsdException w:name="Grid Table 1 Light" w:semiHidden="1" w:unhideWhenUsed="1"/>
-    <w:lsdException w:name="Grid Table 2" w:semiHidden="1" w:unhideWhenUsed="1"/>
-    <w:lsdException w:name="Grid Table 3" w:semiHidden="1" w:unhideWhenUsed="1"/>
     <w:lsdException w:name="Grid Table 4" w:uiPriority="49"/>
     <w:lsdException w:name="Grid Table 5 Dark" w:uiPriority="50"/>
     <w:lsdException w:name="Grid Table 6 Colorful" w:uiPriority="51"/>

</xml_diff>